<commit_message>
Added typewriter-style text reveal
</commit_message>
<xml_diff>
--- a/Data and reasearch/Storyline.docx
+++ b/Data and reasearch/Storyline.docx
@@ -1,10 +1,15 @@
 
 <file path=word/document.xml><?xml version="1.0" encoding="utf-8"?>
-<w:document xmlns:wpc="http://schemas.microsoft.com/office/word/2010/wordprocessingCanvas" xmlns:cx="http://schemas.microsoft.com/office/drawing/2014/chartex" xmlns:cx1="http://schemas.microsoft.com/office/drawing/2015/9/8/chartex" xmlns:cx2="http://schemas.microsoft.com/office/drawing/2015/10/21/chartex" xmlns:cx3="http://schemas.microsoft.com/office/drawing/2016/5/9/chartex" xmlns:cx4="http://schemas.microsoft.com/office/drawing/2016/5/10/chartex" xmlns:cx5="http://schemas.microsoft.com/office/drawing/2016/5/11/chartex" xmlns:cx6="http://schemas.microsoft.com/office/drawing/2016/5/12/chartex" xmlns:cx7="http://schemas.microsoft.com/office/drawing/2016/5/13/chartex" xmlns:cx8="http://schemas.microsoft.com/office/drawing/2016/5/14/chartex" xmlns:mc="http://schemas.openxmlformats.org/markup-compatibility/2006" xmlns:aink="http://schemas.microsoft.com/office/drawing/2016/ink" xmlns:am3d="http://schemas.microsoft.com/office/drawing/2017/model3d" xmlns:o="urn:schemas-microsoft-com:office:office" xmlns:r="http://schemas.openxmlformats.org/officeDocument/2006/relationships" xmlns:m="http://schemas.openxmlformats.org/officeDocument/2006/math" xmlns:v="urn:schemas-microsoft-com:vml" xmlns:wp14="http://schemas.microsoft.com/office/word/2010/wordprocessingDrawing" xmlns:wp="http://schemas.openxmlformats.org/drawingml/2006/wordprocessingDrawing" xmlns:w10="urn:schemas-microsoft-com:office:word" xmlns:w="http://schemas.openxmlformats.org/wordprocessingml/2006/main" xmlns:w14="http://schemas.microsoft.com/office/word/2010/wordml" xmlns:w15="http://schemas.microsoft.com/office/word/2012/wordml" xmlns:w16cid="http://schemas.microsoft.com/office/word/2016/wordml/cid" xmlns:w16se="http://schemas.microsoft.com/office/word/2015/wordml/symex" xmlns:wpg="http://schemas.microsoft.com/office/word/2010/wordprocessingGroup" xmlns:wpi="http://schemas.microsoft.com/office/word/2010/wordprocessingInk" xmlns:wne="http://schemas.microsoft.com/office/word/2006/wordml" xmlns:wps="http://schemas.microsoft.com/office/word/2010/wordprocessingShape" mc:Ignorable="w14 w15 w16se w16cid wp14">
+<w:document xmlns:wpc="http://schemas.microsoft.com/office/word/2010/wordprocessingCanvas" xmlns:cx="http://schemas.microsoft.com/office/drawing/2014/chartex" xmlns:cx1="http://schemas.microsoft.com/office/drawing/2015/9/8/chartex" xmlns:cx2="http://schemas.microsoft.com/office/drawing/2015/10/21/chartex" xmlns:cx3="http://schemas.microsoft.com/office/drawing/2016/5/9/chartex" xmlns:cx4="http://schemas.microsoft.com/office/drawing/2016/5/10/chartex" xmlns:cx5="http://schemas.microsoft.com/office/drawing/2016/5/11/chartex" xmlns:cx6="http://schemas.microsoft.com/office/drawing/2016/5/12/chartex" xmlns:cx7="http://schemas.microsoft.com/office/drawing/2016/5/13/chartex" xmlns:cx8="http://schemas.microsoft.com/office/drawing/2016/5/14/chartex" xmlns:mc="http://schemas.openxmlformats.org/markup-compatibility/2006" xmlns:aink="http://schemas.microsoft.com/office/drawing/2016/ink" xmlns:am3d="http://schemas.microsoft.com/office/drawing/2017/model3d" xmlns:o="urn:schemas-microsoft-com:office:office" xmlns:r="http://schemas.openxmlformats.org/officeDocument/2006/relationships" xmlns:m="http://schemas.openxmlformats.org/officeDocument/2006/math" xmlns:v="urn:schemas-microsoft-com:vml" xmlns:wp14="http://schemas.microsoft.com/office/word/2010/wordprocessingDrawing" xmlns:wp="http://schemas.openxmlformats.org/drawingml/2006/wordprocessingDrawing" xmlns:w10="urn:schemas-microsoft-com:office:word" xmlns:w="http://schemas.openxmlformats.org/wordprocessingml/2006/main" xmlns:w14="http://schemas.microsoft.com/office/word/2010/wordml" xmlns:w15="http://schemas.microsoft.com/office/word/2012/wordml" xmlns:w16cex="http://schemas.microsoft.com/office/word/2018/wordml/cex" xmlns:w16cid="http://schemas.microsoft.com/office/word/2016/wordml/cid" xmlns:w16="http://schemas.microsoft.com/office/word/2018/wordml" xmlns:w16se="http://schemas.microsoft.com/office/word/2015/wordml/symex" xmlns:wpg="http://schemas.microsoft.com/office/word/2010/wordprocessingGroup" xmlns:wpi="http://schemas.microsoft.com/office/word/2010/wordprocessingInk" xmlns:wne="http://schemas.microsoft.com/office/word/2006/wordml" xmlns:wps="http://schemas.microsoft.com/office/word/2010/wordprocessingShape" mc:Ignorable="w14 w15 w16se w16cid w16 w16cex wp14">
   <w:body>
     <w:p>
-      <w:r>
-        <w:t>Characters :</w:t>
+      <w:proofErr w:type="spellStart"/>
+      <w:r>
+        <w:t>Characters</w:t>
+      </w:r>
+      <w:proofErr w:type="spellEnd"/>
+      <w:r>
+        <w:t> :</w:t>
       </w:r>
     </w:p>
     <w:p>
@@ -41,11 +46,19 @@
           <w:lang w:val="en-GB"/>
         </w:rPr>
       </w:pPr>
-      <w:r>
-        <w:rPr>
-          <w:lang w:val="en-GB"/>
-        </w:rPr>
-        <w:t xml:space="preserve">Lucifeyres – Maäkil, me. Bard / sailor, often plays the violin in a corner of the ship. Every spot is a story. Was born with the spots and without a tail, just decided to give a meaning to every spot to replace his not-appearing patterns. </w:t>
+      <w:proofErr w:type="spellStart"/>
+      <w:r>
+        <w:rPr>
+          <w:lang w:val="en-GB"/>
+        </w:rPr>
+        <w:t>Lucifeyres</w:t>
+      </w:r>
+      <w:proofErr w:type="spellEnd"/>
+      <w:r>
+        <w:rPr>
+          <w:lang w:val="en-GB"/>
+        </w:rPr>
+        <w:t xml:space="preserve"> – Maäkil, me. Bard / sailor, often plays the violin in a corner of the ship. Every spot is a story. Was born with the spots and without a tail, just decided to give a meaning to every spot to replace his not-appearing patterns. </w:t>
       </w:r>
     </w:p>
     <w:p>
@@ -81,11 +94,19 @@
           <w:lang w:val="en-GB"/>
         </w:rPr>
       </w:pPr>
-      <w:r>
-        <w:rPr>
-          <w:lang w:val="en-GB"/>
-        </w:rPr>
-        <w:t xml:space="preserve">Lieska – Fox, Alex. Muscles of the ships, struggle with anger issues. Brash and rash. </w:t>
+      <w:proofErr w:type="spellStart"/>
+      <w:r>
+        <w:rPr>
+          <w:lang w:val="en-GB"/>
+        </w:rPr>
+        <w:t>Lieska</w:t>
+      </w:r>
+      <w:proofErr w:type="spellEnd"/>
+      <w:r>
+        <w:rPr>
+          <w:lang w:val="en-GB"/>
+        </w:rPr>
+        <w:t xml:space="preserve"> – Fox, Alex. Muscles of the ships, struggle with anger issues. Brash and rash. </w:t>
       </w:r>
       <w:r>
         <w:rPr>
@@ -205,6 +226,7 @@
           <w:lang w:val="en-GB"/>
         </w:rPr>
       </w:pPr>
+      <w:proofErr w:type="spellStart"/>
       <w:r>
         <w:rPr>
           <w:rFonts w:cstheme="minorHAnsi"/>
@@ -217,7 +239,31 @@
           <w:rFonts w:cstheme="minorHAnsi"/>
           <w:lang w:val="en-GB"/>
         </w:rPr>
-        <w:t xml:space="preserve">odji – Wolf, Mowor. Captain of the ship, was cursed with a very long life &amp; memories of his previous incarnations. Time doesn’t make much sense to him, he’s been saying he lost his love last year for as long as people have known him. No one knows if he lies, is confused, or simply talks in metaphors. </w:t>
+        <w:t>odji</w:t>
+      </w:r>
+      <w:proofErr w:type="spellEnd"/>
+      <w:r>
+        <w:rPr>
+          <w:rFonts w:cstheme="minorHAnsi"/>
+          <w:lang w:val="en-GB"/>
+        </w:rPr>
+        <w:t xml:space="preserve"> – Wolf, </w:t>
+      </w:r>
+      <w:proofErr w:type="spellStart"/>
+      <w:r>
+        <w:rPr>
+          <w:rFonts w:cstheme="minorHAnsi"/>
+          <w:lang w:val="en-GB"/>
+        </w:rPr>
+        <w:t>Mowor</w:t>
+      </w:r>
+      <w:proofErr w:type="spellEnd"/>
+      <w:r>
+        <w:rPr>
+          <w:rFonts w:cstheme="minorHAnsi"/>
+          <w:lang w:val="en-GB"/>
+        </w:rPr>
+        <w:t xml:space="preserve">. Captain of the ship, was cursed with a very long life &amp; memories of his previous incarnations. Time doesn’t make much sense to him, he’s been saying he lost his love last year for as long as people have known him. No one knows if he lies, is confused, or simply talks in metaphors. </w:t>
       </w:r>
     </w:p>
     <w:p>
@@ -255,6 +301,7 @@
           <w:lang w:val="en-GB"/>
         </w:rPr>
       </w:pPr>
+      <w:proofErr w:type="spellStart"/>
       <w:r>
         <w:rPr>
           <w:rFonts w:cstheme="minorHAnsi"/>
@@ -262,8 +309,7 @@
         </w:rPr>
         <w:t>Rovyrn</w:t>
       </w:r>
-      <w:bookmarkStart w:id="0" w:name="_GoBack"/>
-      <w:bookmarkEnd w:id="0"/>
+      <w:proofErr w:type="spellEnd"/>
       <w:r>
         <w:rPr>
           <w:rFonts w:cstheme="minorHAnsi"/>
@@ -348,7 +394,21 @@
           <w:rFonts w:cstheme="minorHAnsi"/>
           <w:lang w:val="en-GB"/>
         </w:rPr>
-        <w:t>“I think that everyone has a different opinion of what destiny is Like I don’t believe in the spiritual stuff because that’s not me</w:t>
+        <w:t>“I think that everyone has a different opinion of what destiny is</w:t>
+      </w:r>
+      <w:r>
+        <w:rPr>
+          <w:rFonts w:cstheme="minorHAnsi"/>
+          <w:lang w:val="en-GB"/>
+        </w:rPr>
+        <w:t>.</w:t>
+      </w:r>
+      <w:r>
+        <w:rPr>
+          <w:rFonts w:cstheme="minorHAnsi"/>
+          <w:lang w:val="en-GB"/>
+        </w:rPr>
+        <w:t xml:space="preserve"> Like I don’t believe in the spiritual stuff because that’s not me</w:t>
       </w:r>
       <w:r>
         <w:rPr>
@@ -362,7 +422,55 @@
           <w:rFonts w:cstheme="minorHAnsi"/>
           <w:lang w:val="en-GB"/>
         </w:rPr>
-        <w:t xml:space="preserve">ut I think that there are some things you are just meant to do or people your meant to have in your life cuz they I dunno just </w:t>
+        <w:t xml:space="preserve">ut I think that there are some things you are just meant to do or people your meant to have in your life </w:t>
+      </w:r>
+      <w:proofErr w:type="spellStart"/>
+      <w:r>
+        <w:rPr>
+          <w:rFonts w:cstheme="minorHAnsi"/>
+          <w:lang w:val="en-GB"/>
+        </w:rPr>
+        <w:t>cuz</w:t>
+      </w:r>
+      <w:proofErr w:type="spellEnd"/>
+      <w:r>
+        <w:rPr>
+          <w:rFonts w:cstheme="minorHAnsi"/>
+          <w:lang w:val="en-GB"/>
+        </w:rPr>
+        <w:t xml:space="preserve"> </w:t>
+      </w:r>
+      <w:proofErr w:type="spellStart"/>
+      <w:r>
+        <w:rPr>
+          <w:rFonts w:cstheme="minorHAnsi"/>
+          <w:lang w:val="en-GB"/>
+        </w:rPr>
+        <w:t>they</w:t>
+      </w:r>
+      <w:proofErr w:type="spellEnd"/>
+      <w:r>
+        <w:rPr>
+          <w:rFonts w:cstheme="minorHAnsi"/>
+          <w:lang w:val="en-GB"/>
+        </w:rPr>
+        <w:t xml:space="preserve"> I </w:t>
+      </w:r>
+      <w:proofErr w:type="spellStart"/>
+      <w:r>
+        <w:rPr>
+          <w:rFonts w:cstheme="minorHAnsi"/>
+          <w:lang w:val="en-GB"/>
+        </w:rPr>
+        <w:t>dunno</w:t>
+      </w:r>
+      <w:proofErr w:type="spellEnd"/>
+      <w:r>
+        <w:rPr>
+          <w:rFonts w:cstheme="minorHAnsi"/>
+          <w:lang w:val="en-GB"/>
+        </w:rPr>
+        <w:t xml:space="preserve"> just </w:t>
       </w:r>
       <w:r>
         <w:rPr>
@@ -488,11 +596,19 @@
         </w:rPr>
         <w:t xml:space="preserve">“Destiny is what you end up being in the end. I don't believe in a pre-determined faith but like whatever your choices make you to be. </w:t>
       </w:r>
-      <w:r>
-        <w:rPr>
-          <w:rFonts w:cstheme="minorHAnsi"/>
-        </w:rPr>
-        <w:t>Some sort of final goal</w:t>
+      <w:proofErr w:type="spellStart"/>
+      <w:r>
+        <w:rPr>
+          <w:rFonts w:cstheme="minorHAnsi"/>
+        </w:rPr>
+        <w:t>Some</w:t>
+      </w:r>
+      <w:proofErr w:type="spellEnd"/>
+      <w:r>
+        <w:rPr>
+          <w:rFonts w:cstheme="minorHAnsi"/>
+        </w:rPr>
+        <w:t xml:space="preserve"> sort of final goal</w:t>
       </w:r>
       <w:r>
         <w:rPr>
@@ -521,8 +637,36 @@
           <w:i/>
           <w:iCs/>
         </w:rPr>
-        <w:t>– Sky from the Hive</w:t>
-      </w:r>
+        <w:t xml:space="preserve">– Sky </w:t>
+      </w:r>
+      <w:proofErr w:type="spellStart"/>
+      <w:r>
+        <w:rPr>
+          <w:rFonts w:cstheme="minorHAnsi"/>
+          <w:i/>
+          <w:iCs/>
+        </w:rPr>
+        <w:t>from</w:t>
+      </w:r>
+      <w:proofErr w:type="spellEnd"/>
+      <w:r>
+        <w:rPr>
+          <w:rFonts w:cstheme="minorHAnsi"/>
+          <w:i/>
+          <w:iCs/>
+        </w:rPr>
+        <w:t xml:space="preserve"> the </w:t>
+      </w:r>
+      <w:proofErr w:type="spellStart"/>
+      <w:r>
+        <w:rPr>
+          <w:rFonts w:cstheme="minorHAnsi"/>
+          <w:i/>
+          <w:iCs/>
+        </w:rPr>
+        <w:t>Hive</w:t>
+      </w:r>
+      <w:proofErr w:type="spellEnd"/>
     </w:p>
     <w:p>
       <w:pPr>
@@ -543,7 +687,7 @@
 </file>
 
 <file path=word/numbering.xml><?xml version="1.0" encoding="utf-8"?>
-<w:numbering xmlns:wpc="http://schemas.microsoft.com/office/word/2010/wordprocessingCanvas" xmlns:cx="http://schemas.microsoft.com/office/drawing/2014/chartex" xmlns:cx1="http://schemas.microsoft.com/office/drawing/2015/9/8/chartex" xmlns:cx2="http://schemas.microsoft.com/office/drawing/2015/10/21/chartex" xmlns:cx3="http://schemas.microsoft.com/office/drawing/2016/5/9/chartex" xmlns:cx4="http://schemas.microsoft.com/office/drawing/2016/5/10/chartex" xmlns:cx5="http://schemas.microsoft.com/office/drawing/2016/5/11/chartex" xmlns:cx6="http://schemas.microsoft.com/office/drawing/2016/5/12/chartex" xmlns:cx7="http://schemas.microsoft.com/office/drawing/2016/5/13/chartex" xmlns:cx8="http://schemas.microsoft.com/office/drawing/2016/5/14/chartex" xmlns:mc="http://schemas.openxmlformats.org/markup-compatibility/2006" xmlns:aink="http://schemas.microsoft.com/office/drawing/2016/ink" xmlns:am3d="http://schemas.microsoft.com/office/drawing/2017/model3d" xmlns:o="urn:schemas-microsoft-com:office:office" xmlns:r="http://schemas.openxmlformats.org/officeDocument/2006/relationships" xmlns:m="http://schemas.openxmlformats.org/officeDocument/2006/math" xmlns:v="urn:schemas-microsoft-com:vml" xmlns:wp14="http://schemas.microsoft.com/office/word/2010/wordprocessingDrawing" xmlns:wp="http://schemas.openxmlformats.org/drawingml/2006/wordprocessingDrawing" xmlns:w10="urn:schemas-microsoft-com:office:word" xmlns:w="http://schemas.openxmlformats.org/wordprocessingml/2006/main" xmlns:w14="http://schemas.microsoft.com/office/word/2010/wordml" xmlns:w15="http://schemas.microsoft.com/office/word/2012/wordml" xmlns:w16cid="http://schemas.microsoft.com/office/word/2016/wordml/cid" xmlns:w16se="http://schemas.microsoft.com/office/word/2015/wordml/symex" xmlns:wpg="http://schemas.microsoft.com/office/word/2010/wordprocessingGroup" xmlns:wpi="http://schemas.microsoft.com/office/word/2010/wordprocessingInk" xmlns:wne="http://schemas.microsoft.com/office/word/2006/wordml" xmlns:wps="http://schemas.microsoft.com/office/word/2010/wordprocessingShape" mc:Ignorable="w14 w15 w16se w16cid wp14">
+<w:numbering xmlns:wpc="http://schemas.microsoft.com/office/word/2010/wordprocessingCanvas" xmlns:cx="http://schemas.microsoft.com/office/drawing/2014/chartex" xmlns:cx1="http://schemas.microsoft.com/office/drawing/2015/9/8/chartex" xmlns:cx2="http://schemas.microsoft.com/office/drawing/2015/10/21/chartex" xmlns:cx3="http://schemas.microsoft.com/office/drawing/2016/5/9/chartex" xmlns:cx4="http://schemas.microsoft.com/office/drawing/2016/5/10/chartex" xmlns:cx5="http://schemas.microsoft.com/office/drawing/2016/5/11/chartex" xmlns:cx6="http://schemas.microsoft.com/office/drawing/2016/5/12/chartex" xmlns:cx7="http://schemas.microsoft.com/office/drawing/2016/5/13/chartex" xmlns:cx8="http://schemas.microsoft.com/office/drawing/2016/5/14/chartex" xmlns:mc="http://schemas.openxmlformats.org/markup-compatibility/2006" xmlns:aink="http://schemas.microsoft.com/office/drawing/2016/ink" xmlns:am3d="http://schemas.microsoft.com/office/drawing/2017/model3d" xmlns:o="urn:schemas-microsoft-com:office:office" xmlns:r="http://schemas.openxmlformats.org/officeDocument/2006/relationships" xmlns:m="http://schemas.openxmlformats.org/officeDocument/2006/math" xmlns:v="urn:schemas-microsoft-com:vml" xmlns:wp14="http://schemas.microsoft.com/office/word/2010/wordprocessingDrawing" xmlns:wp="http://schemas.openxmlformats.org/drawingml/2006/wordprocessingDrawing" xmlns:w10="urn:schemas-microsoft-com:office:word" xmlns:w="http://schemas.openxmlformats.org/wordprocessingml/2006/main" xmlns:w14="http://schemas.microsoft.com/office/word/2010/wordml" xmlns:w15="http://schemas.microsoft.com/office/word/2012/wordml" xmlns:w16cex="http://schemas.microsoft.com/office/word/2018/wordml/cex" xmlns:w16cid="http://schemas.microsoft.com/office/word/2016/wordml/cid" xmlns:w16="http://schemas.microsoft.com/office/word/2018/wordml" xmlns:w16se="http://schemas.microsoft.com/office/word/2015/wordml/symex" xmlns:wpg="http://schemas.microsoft.com/office/word/2010/wordprocessingGroup" xmlns:wpi="http://schemas.microsoft.com/office/word/2010/wordprocessingInk" xmlns:wne="http://schemas.microsoft.com/office/word/2006/wordml" xmlns:wps="http://schemas.microsoft.com/office/word/2010/wordprocessingShape" mc:Ignorable="w14 w15 w16se w16cid w16 w16cex wp14">
   <w:abstractNum w:abstractNumId="0" w15:restartNumberingAfterBreak="0">
     <w:nsid w:val="286E4F38"/>
     <w:multiLevelType w:val="hybridMultilevel"/>
@@ -663,7 +807,7 @@
 </file>
 
 <file path=word/styles.xml><?xml version="1.0" encoding="utf-8"?>
-<w:styles xmlns:mc="http://schemas.openxmlformats.org/markup-compatibility/2006" xmlns:r="http://schemas.openxmlformats.org/officeDocument/2006/relationships" xmlns:w="http://schemas.openxmlformats.org/wordprocessingml/2006/main" xmlns:w14="http://schemas.microsoft.com/office/word/2010/wordml" xmlns:w15="http://schemas.microsoft.com/office/word/2012/wordml" xmlns:w16cid="http://schemas.microsoft.com/office/word/2016/wordml/cid" xmlns:w16se="http://schemas.microsoft.com/office/word/2015/wordml/symex" mc:Ignorable="w14 w15 w16se w16cid">
+<w:styles xmlns:mc="http://schemas.openxmlformats.org/markup-compatibility/2006" xmlns:r="http://schemas.openxmlformats.org/officeDocument/2006/relationships" xmlns:w="http://schemas.openxmlformats.org/wordprocessingml/2006/main" xmlns:w14="http://schemas.microsoft.com/office/word/2010/wordml" xmlns:w15="http://schemas.microsoft.com/office/word/2012/wordml" xmlns:w16cex="http://schemas.microsoft.com/office/word/2018/wordml/cex" xmlns:w16cid="http://schemas.microsoft.com/office/word/2016/wordml/cid" xmlns:w16="http://schemas.microsoft.com/office/word/2018/wordml" xmlns:w16se="http://schemas.microsoft.com/office/word/2015/wordml/symex" mc:Ignorable="w14 w15 w16se w16cid w16 w16cex">
   <w:docDefaults>
     <w:rPrDefault>
       <w:rPr>

</xml_diff>

<commit_message>
Added translation to lines
</commit_message>
<xml_diff>
--- a/Data and reasearch/Storyline.docx
+++ b/Data and reasearch/Storyline.docx
@@ -14,7 +14,7 @@
     </w:p>
     <w:p>
       <w:pPr>
-        <w:pStyle w:val="Paragraphedeliste"/>
+        <w:pStyle w:val="ListParagraph"/>
         <w:numPr>
           <w:ilvl w:val="0"/>
           <w:numId w:val="1"/>
@@ -29,15 +29,15 @@
     </w:p>
     <w:p>
       <w:pPr>
-        <w:pStyle w:val="Paragraphedeliste"/>
-        <w:rPr>
-          <w:lang w:val="en-GB"/>
-        </w:rPr>
-      </w:pPr>
-    </w:p>
-    <w:p>
-      <w:pPr>
-        <w:pStyle w:val="Paragraphedeliste"/>
+        <w:pStyle w:val="ListParagraph"/>
+        <w:rPr>
+          <w:lang w:val="en-GB"/>
+        </w:rPr>
+      </w:pPr>
+    </w:p>
+    <w:p>
+      <w:pPr>
+        <w:pStyle w:val="ListParagraph"/>
         <w:numPr>
           <w:ilvl w:val="0"/>
           <w:numId w:val="1"/>
@@ -63,7 +63,7 @@
     </w:p>
     <w:p>
       <w:pPr>
-        <w:pStyle w:val="Paragraphedeliste"/>
+        <w:pStyle w:val="ListParagraph"/>
         <w:rPr>
           <w:lang w:val="en-GB"/>
         </w:rPr>
@@ -77,15 +77,15 @@
     </w:p>
     <w:p>
       <w:pPr>
-        <w:pStyle w:val="Paragraphedeliste"/>
-        <w:rPr>
-          <w:lang w:val="en-GB"/>
-        </w:rPr>
-      </w:pPr>
-    </w:p>
-    <w:p>
-      <w:pPr>
-        <w:pStyle w:val="Paragraphedeliste"/>
+        <w:pStyle w:val="ListParagraph"/>
+        <w:rPr>
+          <w:lang w:val="en-GB"/>
+        </w:rPr>
+      </w:pPr>
+    </w:p>
+    <w:p>
+      <w:pPr>
+        <w:pStyle w:val="ListParagraph"/>
         <w:numPr>
           <w:ilvl w:val="0"/>
           <w:numId w:val="1"/>
@@ -124,7 +124,7 @@
     </w:p>
     <w:p>
       <w:pPr>
-        <w:pStyle w:val="Paragraphedeliste"/>
+        <w:pStyle w:val="ListParagraph"/>
         <w:rPr>
           <w:rFonts w:cstheme="minorHAnsi"/>
           <w:lang w:val="en-GB"/>
@@ -209,15 +209,15 @@
     </w:p>
     <w:p>
       <w:pPr>
-        <w:pStyle w:val="Paragraphedeliste"/>
-        <w:rPr>
-          <w:lang w:val="en-GB"/>
-        </w:rPr>
-      </w:pPr>
-    </w:p>
-    <w:p>
-      <w:pPr>
-        <w:pStyle w:val="Paragraphedeliste"/>
+        <w:pStyle w:val="ListParagraph"/>
+        <w:rPr>
+          <w:lang w:val="en-GB"/>
+        </w:rPr>
+      </w:pPr>
+    </w:p>
+    <w:p>
+      <w:pPr>
+        <w:pStyle w:val="ListParagraph"/>
         <w:numPr>
           <w:ilvl w:val="0"/>
           <w:numId w:val="1"/>
@@ -268,7 +268,7 @@
     </w:p>
     <w:p>
       <w:pPr>
-        <w:pStyle w:val="Paragraphedeliste"/>
+        <w:pStyle w:val="ListParagraph"/>
         <w:rPr>
           <w:rFonts w:cstheme="minorHAnsi"/>
           <w:lang w:val="en-GB"/>
@@ -284,15 +284,15 @@
     </w:p>
     <w:p>
       <w:pPr>
-        <w:pStyle w:val="Paragraphedeliste"/>
-        <w:rPr>
-          <w:lang w:val="en-GB"/>
-        </w:rPr>
-      </w:pPr>
-    </w:p>
-    <w:p>
-      <w:pPr>
-        <w:pStyle w:val="Paragraphedeliste"/>
+        <w:pStyle w:val="ListParagraph"/>
+        <w:rPr>
+          <w:lang w:val="en-GB"/>
+        </w:rPr>
+      </w:pPr>
+    </w:p>
+    <w:p>
+      <w:pPr>
+        <w:pStyle w:val="ListParagraph"/>
         <w:numPr>
           <w:ilvl w:val="0"/>
           <w:numId w:val="1"/>
@@ -327,7 +327,7 @@
     </w:p>
     <w:p>
       <w:pPr>
-        <w:pStyle w:val="Paragraphedeliste"/>
+        <w:pStyle w:val="ListParagraph"/>
         <w:rPr>
           <w:lang w:val="en-GB"/>
         </w:rPr>
@@ -383,7 +383,7 @@
     <w:p>
       <w:pPr>
         <w:rPr>
-          <w:rStyle w:val="Accentuation"/>
+          <w:rStyle w:val="Emphasis"/>
           <w:rFonts w:cstheme="minorHAnsi"/>
           <w:bdr w:val="none" w:sz="0" w:space="0" w:color="auto" w:frame="1"/>
           <w:lang w:val="en-GB"/>
@@ -474,7 +474,7 @@
       </w:r>
       <w:r>
         <w:rPr>
-          <w:rStyle w:val="Accentuation"/>
+          <w:rStyle w:val="Emphasis"/>
           <w:rFonts w:cstheme="minorHAnsi"/>
           <w:bdr w:val="none" w:sz="0" w:space="0" w:color="auto" w:frame="1"/>
           <w:lang w:val="en-GB"/>
@@ -483,7 +483,7 @@
       </w:r>
       <w:r>
         <w:rPr>
-          <w:rStyle w:val="Accentuation"/>
+          <w:rStyle w:val="Emphasis"/>
           <w:rFonts w:cstheme="minorHAnsi"/>
           <w:bdr w:val="none" w:sz="0" w:space="0" w:color="auto" w:frame="1"/>
           <w:lang w:val="en-GB"/>
@@ -499,7 +499,7 @@
       </w:r>
       <w:r>
         <w:rPr>
-          <w:rStyle w:val="Accentuation"/>
+          <w:rStyle w:val="Emphasis"/>
           <w:rFonts w:cstheme="minorHAnsi"/>
           <w:bdr w:val="none" w:sz="0" w:space="0" w:color="auto" w:frame="1"/>
           <w:lang w:val="en-GB"/>
@@ -508,7 +508,7 @@
       </w:r>
       <w:r>
         <w:rPr>
-          <w:rStyle w:val="Accentuation"/>
+          <w:rStyle w:val="Emphasis"/>
           <w:rFonts w:cstheme="minorHAnsi"/>
           <w:bdr w:val="none" w:sz="0" w:space="0" w:color="auto" w:frame="1"/>
           <w:lang w:val="en-GB"/>
@@ -517,7 +517,7 @@
       </w:r>
       <w:r>
         <w:rPr>
-          <w:rStyle w:val="Accentuation"/>
+          <w:rStyle w:val="Emphasis"/>
           <w:rFonts w:cstheme="minorHAnsi"/>
           <w:bdr w:val="none" w:sz="0" w:space="0" w:color="auto" w:frame="1"/>
           <w:lang w:val="en-GB"/>
@@ -534,7 +534,7 @@
       </w:pPr>
       <w:r>
         <w:rPr>
-          <w:rStyle w:val="Accentuation"/>
+          <w:rStyle w:val="Emphasis"/>
           <w:rFonts w:cstheme="minorHAnsi"/>
           <w:i w:val="0"/>
           <w:iCs w:val="0"/>
@@ -618,7 +618,7 @@
       </w:r>
       <w:r>
         <w:rPr>
-          <w:rStyle w:val="Accentuation"/>
+          <w:rStyle w:val="Emphasis"/>
           <w:rFonts w:cstheme="minorHAnsi"/>
           <w:bdr w:val="none" w:sz="0" w:space="0" w:color="auto" w:frame="1"/>
           <w:lang w:val="en-GB"/>
@@ -1205,13 +1205,13 @@
     <w:name w:val="Normal"/>
     <w:qFormat/>
   </w:style>
-  <w:style w:type="character" w:default="1" w:styleId="Policepardfaut">
+  <w:style w:type="character" w:default="1" w:styleId="DefaultParagraphFont">
     <w:name w:val="Default Paragraph Font"/>
     <w:uiPriority w:val="1"/>
     <w:semiHidden/>
     <w:unhideWhenUsed/>
   </w:style>
-  <w:style w:type="table" w:default="1" w:styleId="TableauNormal">
+  <w:style w:type="table" w:default="1" w:styleId="TableNormal">
     <w:name w:val="Normal Table"/>
     <w:uiPriority w:val="99"/>
     <w:semiHidden/>
@@ -1226,13 +1226,13 @@
       </w:tblCellMar>
     </w:tblPr>
   </w:style>
-  <w:style w:type="numbering" w:default="1" w:styleId="Aucuneliste">
+  <w:style w:type="numbering" w:default="1" w:styleId="NoList">
     <w:name w:val="No List"/>
     <w:uiPriority w:val="99"/>
     <w:semiHidden/>
     <w:unhideWhenUsed/>
   </w:style>
-  <w:style w:type="paragraph" w:styleId="Paragraphedeliste">
+  <w:style w:type="paragraph" w:styleId="ListParagraph">
     <w:name w:val="List Paragraph"/>
     <w:basedOn w:val="Normal"/>
     <w:uiPriority w:val="34"/>
@@ -1243,9 +1243,9 @@
       <w:contextualSpacing/>
     </w:pPr>
   </w:style>
-  <w:style w:type="character" w:styleId="Accentuation">
+  <w:style w:type="character" w:styleId="Emphasis">
     <w:name w:val="Emphasis"/>
-    <w:basedOn w:val="Policepardfaut"/>
+    <w:basedOn w:val="DefaultParagraphFont"/>
     <w:uiPriority w:val="20"/>
     <w:qFormat/>
     <w:rsid w:val="00731DF4"/>

</xml_diff>